<commit_message>
Included User Authentication and Scrapy Process Management
</commit_message>
<xml_diff>
--- a/docs/FYP Progress Report.docx
+++ b/docs/FYP Progress Report.docx
@@ -188,19 +188,7 @@
         <w:rPr>
           <w:lang w:eastAsia="en-GB"/>
         </w:rPr>
-        <w:t xml:space="preserve"> web crawlers</w:t>
-      </w:r>
-      <w:r>
-        <w:rPr>
-          <w:lang w:eastAsia="en-GB"/>
-        </w:rPr>
-        <w:t>,</w:t>
-      </w:r>
-      <w:r>
-        <w:rPr>
-          <w:lang w:eastAsia="en-GB"/>
-        </w:rPr>
-        <w:t xml:space="preserve"> </w:t>
+        <w:t xml:space="preserve"> web crawlers </w:t>
       </w:r>
       <w:r>
         <w:rPr>
@@ -316,13 +304,13 @@
         <w:rPr>
           <w:lang w:eastAsia="en-GB"/>
         </w:rPr>
-        <w:t xml:space="preserve"> together by making </w:t>
-      </w:r>
-      <w:r>
-        <w:rPr>
-          <w:lang w:eastAsia="en-GB"/>
-        </w:rPr>
-        <w:t>it a web application</w:t>
+        <w:t xml:space="preserve"> together by making a</w:t>
+      </w:r>
+      <w:r>
+        <w:rPr>
+          <w:lang w:eastAsia="en-GB"/>
+        </w:rPr>
+        <w:t xml:space="preserve"> web application</w:t>
       </w:r>
       <w:r>
         <w:rPr>
@@ -372,7 +360,7 @@
         <w:rPr>
           <w:lang w:eastAsia="en-GB"/>
         </w:rPr>
-        <w:t>of them</w:t>
+        <w:t>client</w:t>
       </w:r>
       <w:r>
         <w:rPr>
@@ -410,49 +398,254 @@
         <w:rPr>
           <w:lang w:eastAsia="en-GB"/>
         </w:rPr>
-        <w:t xml:space="preserve"> their crawlers</w:t>
-      </w:r>
-      <w:r>
-        <w:rPr>
-          <w:lang w:eastAsia="en-GB"/>
-        </w:rPr>
-        <w:t xml:space="preserve"> to crawl </w:t>
-      </w:r>
-      <w:r>
-        <w:rPr>
-          <w:lang w:eastAsia="en-GB"/>
-        </w:rPr>
-        <w:t>which</w:t>
-      </w:r>
-      <w:r>
-        <w:rPr>
-          <w:lang w:eastAsia="en-GB"/>
-        </w:rPr>
-        <w:t xml:space="preserve">ever </w:t>
-      </w:r>
-      <w:r>
-        <w:rPr>
-          <w:lang w:eastAsia="en-GB"/>
-        </w:rPr>
-        <w:t>forums/</w:t>
-      </w:r>
-      <w:r>
-        <w:rPr>
-          <w:lang w:eastAsia="en-GB"/>
-        </w:rPr>
-        <w:t>websites they want</w:t>
-      </w:r>
-      <w:r>
-        <w:rPr>
-          <w:lang w:eastAsia="en-GB"/>
-        </w:rPr>
-        <w:t>, returning the</w:t>
-      </w:r>
-      <w:r>
-        <w:rPr>
-          <w:lang w:eastAsia="en-GB"/>
-        </w:rPr>
-        <w:t xml:space="preserve"> specific desired data in an organized </w:t>
+        <w:t xml:space="preserve"> their </w:t>
+      </w:r>
+      <w:r>
+        <w:rPr>
+          <w:lang w:eastAsia="en-GB"/>
+        </w:rPr>
+        <w:t xml:space="preserve">own </w:t>
+      </w:r>
+      <w:r>
+        <w:rPr>
+          <w:lang w:eastAsia="en-GB"/>
+        </w:rPr>
+        <w:t>crawlers</w:t>
+      </w:r>
+      <w:r>
+        <w:rPr>
+          <w:lang w:eastAsia="en-GB"/>
+        </w:rPr>
+        <w:t>.</w:t>
+      </w:r>
+    </w:p>
+    <w:p>
+      <w:pPr>
+        <w:rPr>
+          <w:lang w:eastAsia="en-GB"/>
+        </w:rPr>
+      </w:pPr>
+      <w:r>
+        <w:rPr>
+          <w:lang w:eastAsia="en-GB"/>
+        </w:rPr>
+        <w:t xml:space="preserve">Next, I </w:t>
+      </w:r>
+      <w:r>
+        <w:rPr>
+          <w:lang w:eastAsia="en-GB"/>
+        </w:rPr>
+        <w:t>went on</w:t>
+      </w:r>
+      <w:r>
+        <w:rPr>
+          <w:lang w:eastAsia="en-GB"/>
+        </w:rPr>
+        <w:t xml:space="preserve"> </w:t>
+      </w:r>
+      <w:r>
+        <w:rPr>
+          <w:lang w:eastAsia="en-GB"/>
+        </w:rPr>
+        <w:t xml:space="preserve">to </w:t>
+      </w:r>
+      <w:r>
+        <w:rPr>
+          <w:lang w:eastAsia="en-GB"/>
+        </w:rPr>
+        <w:t>de</w:t>
+      </w:r>
+      <w:r>
+        <w:rPr>
+          <w:lang w:eastAsia="en-GB"/>
+        </w:rPr>
+        <w:t>sign</w:t>
+      </w:r>
+      <w:r>
+        <w:rPr>
+          <w:lang w:eastAsia="en-GB"/>
+        </w:rPr>
+        <w:t xml:space="preserve"> </w:t>
+      </w:r>
+      <w:r>
+        <w:rPr>
+          <w:lang w:eastAsia="en-GB"/>
+        </w:rPr>
+        <w:t xml:space="preserve">and test out </w:t>
+      </w:r>
+      <w:r>
+        <w:rPr>
+          <w:lang w:eastAsia="en-GB"/>
+        </w:rPr>
+        <w:t>the overall</w:t>
+      </w:r>
+      <w:r>
+        <w:rPr>
+          <w:lang w:eastAsia="en-GB"/>
+        </w:rPr>
+        <w:t xml:space="preserve"> architecture</w:t>
+      </w:r>
+      <w:r>
+        <w:rPr>
+          <w:lang w:eastAsia="en-GB"/>
+        </w:rPr>
+        <w:t xml:space="preserve"> for </w:t>
+      </w:r>
+      <w:r>
+        <w:rPr>
+          <w:lang w:eastAsia="en-GB"/>
+        </w:rPr>
+        <w:t>several</w:t>
+      </w:r>
+      <w:r>
+        <w:rPr>
+          <w:lang w:eastAsia="en-GB"/>
+        </w:rPr>
+        <w:t xml:space="preserve"> </w:t>
+      </w:r>
+      <w:r>
+        <w:rPr>
+          <w:lang w:eastAsia="en-GB"/>
+        </w:rPr>
+        <w:t>weeks</w:t>
+      </w:r>
+      <w:r>
+        <w:rPr>
+          <w:lang w:eastAsia="en-GB"/>
+        </w:rPr>
+        <w:t xml:space="preserve"> and</w:t>
+      </w:r>
+      <w:r>
+        <w:rPr>
+          <w:lang w:eastAsia="en-GB"/>
+        </w:rPr>
+        <w:t xml:space="preserve"> this</w:t>
+      </w:r>
+      <w:r>
+        <w:rPr>
+          <w:lang w:eastAsia="en-GB"/>
+        </w:rPr>
+        <w:t xml:space="preserve"> was one of the </w:t>
+      </w:r>
+      <w:r>
+        <w:rPr>
+          <w:lang w:eastAsia="en-GB"/>
+        </w:rPr>
+        <w:t xml:space="preserve">main </w:t>
+      </w:r>
+      <w:r>
+        <w:rPr>
+          <w:lang w:eastAsia="en-GB"/>
+        </w:rPr>
+        <w:t>challenge</w:t>
+      </w:r>
+      <w:r>
+        <w:rPr>
+          <w:lang w:eastAsia="en-GB"/>
+        </w:rPr>
+        <w:t>s</w:t>
+      </w:r>
+      <w:r>
+        <w:rPr>
+          <w:lang w:eastAsia="en-GB"/>
+        </w:rPr>
+        <w:t xml:space="preserve"> I had</w:t>
+      </w:r>
+      <w:r>
+        <w:rPr>
+          <w:lang w:eastAsia="en-GB"/>
+        </w:rPr>
+        <w:t xml:space="preserve"> because </w:t>
+      </w:r>
+      <w:r>
+        <w:rPr>
+          <w:lang w:eastAsia="en-GB"/>
+        </w:rPr>
+        <w:t>it was complicated but f</w:t>
+      </w:r>
+      <w:r>
+        <w:rPr>
+          <w:lang w:eastAsia="en-GB"/>
+        </w:rPr>
+        <w:t>inally</w:t>
+      </w:r>
+      <w:r>
+        <w:rPr>
+          <w:lang w:eastAsia="en-GB"/>
+        </w:rPr>
+        <w:t xml:space="preserve"> after numerous </w:t>
+      </w:r>
+      <w:r>
+        <w:rPr>
+          <w:lang w:eastAsia="en-GB"/>
+        </w:rPr>
+        <w:t>attempts</w:t>
+      </w:r>
+      <w:r>
+        <w:rPr>
+          <w:lang w:eastAsia="en-GB"/>
+        </w:rPr>
+        <w:t>, I managed</w:t>
+      </w:r>
+      <w:r>
+        <w:rPr>
+          <w:lang w:eastAsia="en-GB"/>
+        </w:rPr>
+        <w:t xml:space="preserve"> to come out with </w:t>
+      </w:r>
+      <w:r>
+        <w:rPr>
+          <w:lang w:eastAsia="en-GB"/>
+        </w:rPr>
+        <w:t>an</w:t>
+      </w:r>
+      <w:r>
+        <w:rPr>
+          <w:lang w:eastAsia="en-GB"/>
+        </w:rPr>
+        <w:t xml:space="preserve"> architecture </w:t>
+      </w:r>
+      <w:r>
+        <w:rPr>
+          <w:lang w:eastAsia="en-GB"/>
+        </w:rPr>
+        <w:t>integrating</w:t>
+      </w:r>
+      <w:r>
+        <w:rPr>
+          <w:lang w:eastAsia="en-GB"/>
+        </w:rPr>
+        <w:t xml:space="preserve"> Django, Scrapy and MongoDB</w:t>
+      </w:r>
+      <w:r>
+        <w:rPr>
+          <w:lang w:eastAsia="en-GB"/>
+        </w:rPr>
+        <w:t xml:space="preserve"> </w:t>
+      </w:r>
+      <w:r>
+        <w:rPr>
+          <w:lang w:eastAsia="en-GB"/>
+        </w:rPr>
+        <w:t>al</w:t>
+      </w:r>
+      <w:r>
+        <w:rPr>
+          <w:lang w:eastAsia="en-GB"/>
+        </w:rPr>
+        <w:t xml:space="preserve">together in a </w:t>
+      </w:r>
+      <w:r>
+        <w:rPr>
+          <w:lang w:eastAsia="en-GB"/>
+        </w:rPr>
+        <w:t>multi-</w:t>
+      </w:r>
+      <w:r>
+        <w:rPr>
+          <w:lang w:eastAsia="en-GB"/>
+        </w:rPr>
+        <w:t>threaded</w:t>
       </w:r>
       <w:r>
         <w:rPr>
@@ -460,25 +653,75 @@
           <w:color w:val="000000"/>
           <w:lang w:eastAsia="en-GB"/>
         </w:rPr>
-        <w:t>manner</w:t>
-      </w:r>
-      <w:r>
-        <w:rPr>
-          <w:lang w:eastAsia="en-GB"/>
-        </w:rPr>
-        <w:t xml:space="preserve"> back to the c</w:t>
-      </w:r>
-      <w:r>
-        <w:rPr>
-          <w:lang w:eastAsia="en-GB"/>
-        </w:rPr>
-        <w:t>lient</w:t>
+        <w:t xml:space="preserve"> </w:t>
+      </w:r>
+      <w:r>
+        <w:rPr>
+          <w:rFonts w:ascii="Calibri" w:eastAsia="Calibri" w:hAnsi="Calibri" w:cs="Calibri"/>
+          <w:color w:val="000000"/>
+          <w:lang w:eastAsia="en-GB"/>
+        </w:rPr>
+        <w:t>and</w:t>
+      </w:r>
+      <w:r>
+        <w:rPr>
+          <w:rFonts w:ascii="Calibri" w:eastAsia="Calibri" w:hAnsi="Calibri" w:cs="Calibri"/>
+          <w:color w:val="000000"/>
+          <w:lang w:eastAsia="en-GB"/>
+        </w:rPr>
+        <w:t xml:space="preserve"> also</w:t>
+      </w:r>
+      <w:r>
+        <w:rPr>
+          <w:rFonts w:ascii="Calibri" w:eastAsia="Calibri" w:hAnsi="Calibri" w:cs="Calibri"/>
+          <w:color w:val="000000"/>
+          <w:lang w:eastAsia="en-GB"/>
+        </w:rPr>
+        <w:t xml:space="preserve"> </w:t>
+      </w:r>
+      <w:r>
+        <w:rPr>
+          <w:rFonts w:ascii="Calibri" w:eastAsia="Calibri" w:hAnsi="Calibri" w:cs="Calibri"/>
+          <w:color w:val="000000"/>
+          <w:lang w:eastAsia="en-GB"/>
+        </w:rPr>
+        <w:t>multi-process</w:t>
+      </w:r>
+      <w:r>
+        <w:rPr>
+          <w:lang w:eastAsia="en-GB"/>
+        </w:rPr>
+        <w:t xml:space="preserve"> environmen</w:t>
+      </w:r>
+      <w:r>
+        <w:rPr>
+          <w:lang w:eastAsia="en-GB"/>
+        </w:rPr>
+        <w:t>t</w:t>
       </w:r>
       <w:r>
         <w:rPr>
           <w:lang w:eastAsia="en-GB"/>
         </w:rPr>
         <w:t>.</w:t>
+      </w:r>
+      <w:r>
+        <w:rPr>
+          <w:lang w:eastAsia="en-GB"/>
+        </w:rPr>
+        <w:t xml:space="preserve"> </w:t>
+      </w:r>
+      <w:r>
+        <w:rPr>
+          <w:lang w:eastAsia="en-GB"/>
+        </w:rPr>
+        <w:t xml:space="preserve"> </w:t>
+      </w:r>
+      <w:r>
+        <w:rPr>
+          <w:lang w:eastAsia="en-GB"/>
+        </w:rPr>
+        <w:t xml:space="preserve">  </w:t>
       </w:r>
     </w:p>
     <w:p>
@@ -491,13 +734,13 @@
         <w:rPr>
           <w:lang w:eastAsia="en-GB"/>
         </w:rPr>
-        <w:t xml:space="preserve">Next, I </w:t>
-      </w:r>
-      <w:r>
-        <w:rPr>
-          <w:lang w:eastAsia="en-GB"/>
-        </w:rPr>
-        <w:t>went on</w:t>
+        <w:t xml:space="preserve">Currently for my progress, I have </w:t>
+      </w:r>
+      <w:r>
+        <w:rPr>
+          <w:lang w:eastAsia="en-GB"/>
+        </w:rPr>
+        <w:t>developed</w:t>
       </w:r>
       <w:r>
         <w:rPr>
@@ -509,19 +752,13 @@
         <w:rPr>
           <w:lang w:eastAsia="en-GB"/>
         </w:rPr>
-        <w:t xml:space="preserve">to </w:t>
-      </w:r>
-      <w:r>
-        <w:rPr>
-          <w:lang w:eastAsia="en-GB"/>
-        </w:rPr>
-        <w:t>de</w:t>
-      </w:r>
-      <w:r>
-        <w:rPr>
-          <w:lang w:eastAsia="en-GB"/>
-        </w:rPr>
-        <w:t>sign</w:t>
+        <w:t>a</w:t>
+      </w:r>
+      <w:r>
+        <w:rPr>
+          <w:lang w:eastAsia="en-GB"/>
+        </w:rPr>
+        <w:t>n</w:t>
       </w:r>
       <w:r>
         <w:rPr>
@@ -533,121 +770,13 @@
         <w:rPr>
           <w:lang w:eastAsia="en-GB"/>
         </w:rPr>
-        <w:t xml:space="preserve">and test out </w:t>
-      </w:r>
-      <w:r>
-        <w:rPr>
-          <w:lang w:eastAsia="en-GB"/>
-        </w:rPr>
-        <w:t>the overall</w:t>
-      </w:r>
-      <w:r>
-        <w:rPr>
-          <w:lang w:eastAsia="en-GB"/>
-        </w:rPr>
-        <w:t xml:space="preserve"> architecture</w:t>
-      </w:r>
-      <w:r>
-        <w:rPr>
-          <w:lang w:eastAsia="en-GB"/>
-        </w:rPr>
-        <w:t xml:space="preserve"> for weeks</w:t>
-      </w:r>
-      <w:r>
-        <w:rPr>
-          <w:lang w:eastAsia="en-GB"/>
-        </w:rPr>
-        <w:t xml:space="preserve"> and</w:t>
-      </w:r>
-      <w:r>
-        <w:rPr>
-          <w:lang w:eastAsia="en-GB"/>
-        </w:rPr>
-        <w:t xml:space="preserve"> i</w:t>
-      </w:r>
-      <w:r>
-        <w:rPr>
-          <w:lang w:eastAsia="en-GB"/>
-        </w:rPr>
-        <w:t xml:space="preserve">t was one of the </w:t>
-      </w:r>
-      <w:r>
-        <w:rPr>
-          <w:lang w:eastAsia="en-GB"/>
-        </w:rPr>
-        <w:t>challenge I had</w:t>
-      </w:r>
-      <w:r>
-        <w:rPr>
-          <w:lang w:eastAsia="en-GB"/>
-        </w:rPr>
-        <w:t xml:space="preserve"> because </w:t>
-      </w:r>
-      <w:r>
-        <w:rPr>
-          <w:lang w:eastAsia="en-GB"/>
-        </w:rPr>
-        <w:t xml:space="preserve">it was complicated. Finally, after numerous </w:t>
-      </w:r>
-      <w:r>
-        <w:rPr>
-          <w:lang w:eastAsia="en-GB"/>
-        </w:rPr>
-        <w:t>attempts</w:t>
-      </w:r>
-      <w:r>
-        <w:rPr>
-          <w:lang w:eastAsia="en-GB"/>
-        </w:rPr>
-        <w:t>, I managed</w:t>
-      </w:r>
-      <w:r>
-        <w:rPr>
-          <w:lang w:eastAsia="en-GB"/>
-        </w:rPr>
-        <w:t xml:space="preserve"> to come out with </w:t>
-      </w:r>
-      <w:r>
-        <w:rPr>
-          <w:lang w:eastAsia="en-GB"/>
-        </w:rPr>
-        <w:t>an</w:t>
-      </w:r>
-      <w:r>
-        <w:rPr>
-          <w:lang w:eastAsia="en-GB"/>
-        </w:rPr>
-        <w:t xml:space="preserve"> architecture </w:t>
-      </w:r>
-      <w:r>
-        <w:rPr>
-          <w:lang w:eastAsia="en-GB"/>
-        </w:rPr>
-        <w:t>integrating</w:t>
-      </w:r>
-      <w:r>
-        <w:rPr>
-          <w:lang w:eastAsia="en-GB"/>
-        </w:rPr>
-        <w:t xml:space="preserve"> Django, Scrapy and MongoDB</w:t>
-      </w:r>
-      <w:r>
-        <w:rPr>
-          <w:lang w:eastAsia="en-GB"/>
-        </w:rPr>
-        <w:t xml:space="preserve"> together in a </w:t>
-      </w:r>
-      <w:r>
-        <w:rPr>
-          <w:lang w:eastAsia="en-GB"/>
-        </w:rPr>
-        <w:t>multi-</w:t>
-      </w:r>
-      <w:r>
-        <w:rPr>
-          <w:lang w:eastAsia="en-GB"/>
-        </w:rPr>
-        <w:t>threaded</w:t>
+        <w:t>architecture and</w:t>
+      </w:r>
+      <w:r>
+        <w:rPr>
+          <w:lang w:eastAsia="en-GB"/>
+        </w:rPr>
+        <w:t xml:space="preserve"> also</w:t>
       </w:r>
       <w:r>
         <w:rPr>
@@ -659,288 +788,161 @@
       </w:r>
       <w:r>
         <w:rPr>
+          <w:lang w:eastAsia="en-GB"/>
+        </w:rPr>
+        <w:t>set up</w:t>
+      </w:r>
+      <w:r>
+        <w:rPr>
+          <w:lang w:eastAsia="en-GB"/>
+        </w:rPr>
+        <w:t xml:space="preserve"> </w:t>
+      </w:r>
+      <w:r>
+        <w:rPr>
+          <w:lang w:eastAsia="en-GB"/>
+        </w:rPr>
+        <w:t xml:space="preserve">the </w:t>
+      </w:r>
+      <w:r>
+        <w:rPr>
+          <w:lang w:eastAsia="en-GB"/>
+        </w:rPr>
+        <w:t xml:space="preserve">necessary </w:t>
+      </w:r>
+      <w:r>
+        <w:rPr>
+          <w:lang w:eastAsia="en-GB"/>
+        </w:rPr>
+        <w:t xml:space="preserve">environment for the development of </w:t>
+      </w:r>
+      <w:r>
+        <w:rPr>
+          <w:lang w:eastAsia="en-GB"/>
+        </w:rPr>
+        <w:t xml:space="preserve">the crawler </w:t>
+      </w:r>
+      <w:r>
+        <w:rPr>
+          <w:lang w:eastAsia="en-GB"/>
+        </w:rPr>
+        <w:t>with a</w:t>
+      </w:r>
+      <w:r>
+        <w:rPr>
+          <w:lang w:eastAsia="en-GB"/>
+        </w:rPr>
+        <w:t xml:space="preserve"> basic</w:t>
+      </w:r>
+      <w:r>
+        <w:rPr>
+          <w:lang w:eastAsia="en-GB"/>
+        </w:rPr>
+        <w:t xml:space="preserve"> </w:t>
+      </w:r>
+      <w:r>
+        <w:rPr>
           <w:rFonts w:ascii="Calibri" w:eastAsia="Calibri" w:hAnsi="Calibri" w:cs="Calibri"/>
           <w:color w:val="000000"/>
           <w:lang w:eastAsia="en-GB"/>
         </w:rPr>
-        <w:t>and</w:t>
-      </w:r>
-      <w:r>
-        <w:rPr>
-          <w:rFonts w:ascii="Calibri" w:eastAsia="Calibri" w:hAnsi="Calibri" w:cs="Calibri"/>
-          <w:color w:val="000000"/>
-          <w:lang w:eastAsia="en-GB"/>
-        </w:rPr>
-        <w:t xml:space="preserve"> also</w:t>
-      </w:r>
-      <w:r>
-        <w:rPr>
-          <w:rFonts w:ascii="Calibri" w:eastAsia="Calibri" w:hAnsi="Calibri" w:cs="Calibri"/>
-          <w:color w:val="000000"/>
-          <w:lang w:eastAsia="en-GB"/>
-        </w:rPr>
-        <w:t xml:space="preserve"> a</w:t>
-      </w:r>
-      <w:r>
-        <w:rPr>
-          <w:rFonts w:ascii="Calibri" w:eastAsia="Calibri" w:hAnsi="Calibri" w:cs="Calibri"/>
-          <w:color w:val="000000"/>
+        <w:t xml:space="preserve">working </w:t>
+      </w:r>
+      <w:r>
+        <w:rPr>
+          <w:lang w:eastAsia="en-GB"/>
+        </w:rPr>
+        <w:t>prototype which is abl</w:t>
+      </w:r>
+      <w:r>
+        <w:rPr>
+          <w:lang w:eastAsia="en-GB"/>
+        </w:rPr>
+        <w:t>e to handle multiple</w:t>
+      </w:r>
+      <w:r>
+        <w:rPr>
+          <w:lang w:eastAsia="en-GB"/>
+        </w:rPr>
+        <w:t xml:space="preserve"> client</w:t>
+      </w:r>
+      <w:r>
+        <w:rPr>
+          <w:lang w:eastAsia="en-GB"/>
+        </w:rPr>
+        <w:t xml:space="preserve"> connections</w:t>
+      </w:r>
+      <w:r>
+        <w:rPr>
+          <w:lang w:eastAsia="en-GB"/>
+        </w:rPr>
+        <w:t xml:space="preserve"> with </w:t>
+      </w:r>
+      <w:r>
+        <w:rPr>
+          <w:lang w:eastAsia="en-GB"/>
+        </w:rPr>
+        <w:t>multiple crawler</w:t>
+      </w:r>
+      <w:r>
+        <w:rPr>
+          <w:lang w:eastAsia="en-GB"/>
+        </w:rPr>
+        <w:t xml:space="preserve"> process</w:t>
+      </w:r>
+      <w:r>
+        <w:rPr>
+          <w:lang w:eastAsia="en-GB"/>
+        </w:rPr>
+        <w:t>es</w:t>
+      </w:r>
+      <w:r>
+        <w:rPr>
+          <w:lang w:eastAsia="en-GB"/>
+        </w:rPr>
+        <w:t>.</w:t>
+      </w:r>
+      <w:r>
+        <w:rPr>
+          <w:lang w:eastAsia="en-GB"/>
+        </w:rPr>
+        <w:t xml:space="preserve"> You can view the </w:t>
+      </w:r>
+      <w:r>
+        <w:rPr>
+          <w:lang w:eastAsia="en-GB"/>
+        </w:rPr>
+        <w:t>source code</w:t>
+      </w:r>
+      <w:r>
+        <w:rPr>
+          <w:lang w:eastAsia="en-GB"/>
+        </w:rPr>
+        <w:t xml:space="preserve"> and my commits</w:t>
+      </w:r>
+      <w:r>
+        <w:rPr>
+          <w:lang w:eastAsia="en-GB"/>
+        </w:rPr>
+        <w:t xml:space="preserve"> at my</w:t>
+      </w:r>
+      <w:r>
+        <w:rPr>
           <w:lang w:eastAsia="en-GB"/>
         </w:rPr>
         <w:t xml:space="preserve"> </w:t>
       </w:r>
       <w:r>
         <w:rPr>
-          <w:rFonts w:ascii="Calibri" w:eastAsia="Calibri" w:hAnsi="Calibri" w:cs="Calibri"/>
-          <w:color w:val="000000"/>
-          <w:lang w:eastAsia="en-GB"/>
-        </w:rPr>
-        <w:t>multi-process</w:t>
-      </w:r>
-      <w:r>
-        <w:rPr>
-          <w:lang w:eastAsia="en-GB"/>
-        </w:rPr>
-        <w:t xml:space="preserve"> environmen</w:t>
-      </w:r>
-      <w:r>
-        <w:rPr>
-          <w:lang w:eastAsia="en-GB"/>
-        </w:rPr>
-        <w:t>t</w:t>
-      </w:r>
-      <w:r>
-        <w:rPr>
-          <w:lang w:eastAsia="en-GB"/>
-        </w:rPr>
-        <w:t>.</w:t>
-      </w:r>
-      <w:r>
-        <w:rPr>
-          <w:lang w:eastAsia="en-GB"/>
-        </w:rPr>
-        <w:t xml:space="preserve"> </w:t>
-      </w:r>
-      <w:r>
-        <w:rPr>
-          <w:lang w:eastAsia="en-GB"/>
-        </w:rPr>
-        <w:t xml:space="preserve"> </w:t>
-      </w:r>
-      <w:r>
-        <w:rPr>
-          <w:lang w:eastAsia="en-GB"/>
-        </w:rPr>
-        <w:t xml:space="preserve">  </w:t>
-      </w:r>
-    </w:p>
-    <w:p>
-      <w:pPr>
-        <w:rPr>
-          <w:lang w:eastAsia="en-GB"/>
-        </w:rPr>
-      </w:pPr>
-      <w:r>
-        <w:rPr>
-          <w:lang w:eastAsia="en-GB"/>
-        </w:rPr>
-        <w:t xml:space="preserve">Currently for my progress, I have </w:t>
-      </w:r>
-      <w:r>
-        <w:rPr>
-          <w:lang w:eastAsia="en-GB"/>
-        </w:rPr>
-        <w:t>a planned</w:t>
-      </w:r>
-      <w:r>
-        <w:rPr>
-          <w:lang w:eastAsia="en-GB"/>
-        </w:rPr>
-        <w:t xml:space="preserve"> </w:t>
-      </w:r>
-      <w:r>
-        <w:rPr>
-          <w:lang w:eastAsia="en-GB"/>
-        </w:rPr>
-        <w:t>architecture and</w:t>
-      </w:r>
-      <w:r>
-        <w:rPr>
-          <w:lang w:eastAsia="en-GB"/>
-        </w:rPr>
-        <w:t xml:space="preserve"> also</w:t>
-      </w:r>
-      <w:r>
-        <w:rPr>
-          <w:rFonts w:ascii="Calibri" w:eastAsia="Calibri" w:hAnsi="Calibri" w:cs="Calibri"/>
-          <w:color w:val="000000"/>
-          <w:lang w:eastAsia="en-GB"/>
-        </w:rPr>
-        <w:t xml:space="preserve"> have</w:t>
-      </w:r>
-      <w:r>
-        <w:rPr>
-          <w:lang w:eastAsia="en-GB"/>
-        </w:rPr>
-        <w:t xml:space="preserve"> </w:t>
-      </w:r>
-      <w:r>
-        <w:rPr>
-          <w:lang w:eastAsia="en-GB"/>
-        </w:rPr>
-        <w:t>already</w:t>
-      </w:r>
-      <w:r>
-        <w:rPr>
-          <w:lang w:eastAsia="en-GB"/>
-        </w:rPr>
-        <w:t xml:space="preserve"> </w:t>
-      </w:r>
-      <w:r>
-        <w:rPr>
-          <w:lang w:eastAsia="en-GB"/>
-        </w:rPr>
-        <w:t>set up</w:t>
-      </w:r>
-      <w:r>
-        <w:rPr>
-          <w:lang w:eastAsia="en-GB"/>
-        </w:rPr>
-        <w:t xml:space="preserve"> </w:t>
-      </w:r>
-      <w:r>
-        <w:rPr>
-          <w:lang w:eastAsia="en-GB"/>
-        </w:rPr>
-        <w:t xml:space="preserve">the </w:t>
-      </w:r>
-      <w:r>
-        <w:rPr>
-          <w:lang w:eastAsia="en-GB"/>
-        </w:rPr>
-        <w:t xml:space="preserve">necessary </w:t>
-      </w:r>
-      <w:r>
-        <w:rPr>
-          <w:lang w:eastAsia="en-GB"/>
-        </w:rPr>
-        <w:t xml:space="preserve">environment for the development of </w:t>
-      </w:r>
-      <w:r>
-        <w:rPr>
-          <w:lang w:eastAsia="en-GB"/>
-        </w:rPr>
-        <w:t xml:space="preserve">the crawler </w:t>
-      </w:r>
-      <w:r>
-        <w:rPr>
-          <w:lang w:eastAsia="en-GB"/>
-        </w:rPr>
-        <w:t>with a</w:t>
-      </w:r>
-      <w:r>
-        <w:rPr>
-          <w:lang w:eastAsia="en-GB"/>
-        </w:rPr>
-        <w:t xml:space="preserve"> basic</w:t>
-      </w:r>
-      <w:r>
-        <w:rPr>
-          <w:lang w:eastAsia="en-GB"/>
-        </w:rPr>
-        <w:t xml:space="preserve"> </w:t>
-      </w:r>
-      <w:r>
-        <w:rPr>
-          <w:rFonts w:ascii="Calibri" w:eastAsia="Calibri" w:hAnsi="Calibri" w:cs="Calibri"/>
-          <w:color w:val="000000"/>
-          <w:lang w:eastAsia="en-GB"/>
-        </w:rPr>
-        <w:t xml:space="preserve">working </w:t>
-      </w:r>
-      <w:r>
-        <w:rPr>
-          <w:lang w:eastAsia="en-GB"/>
-        </w:rPr>
-        <w:t>prototype which is abl</w:t>
-      </w:r>
-      <w:r>
-        <w:rPr>
-          <w:lang w:eastAsia="en-GB"/>
-        </w:rPr>
-        <w:t>e to handle multiple</w:t>
-      </w:r>
-      <w:r>
-        <w:rPr>
-          <w:lang w:eastAsia="en-GB"/>
-        </w:rPr>
-        <w:t xml:space="preserve"> client</w:t>
-      </w:r>
-      <w:r>
-        <w:rPr>
-          <w:lang w:eastAsia="en-GB"/>
-        </w:rPr>
-        <w:t xml:space="preserve"> connections</w:t>
-      </w:r>
-      <w:r>
-        <w:rPr>
-          <w:lang w:eastAsia="en-GB"/>
-        </w:rPr>
-        <w:t xml:space="preserve"> with </w:t>
-      </w:r>
-      <w:r>
-        <w:rPr>
-          <w:lang w:eastAsia="en-GB"/>
-        </w:rPr>
-        <w:t>multiple crawler</w:t>
-      </w:r>
-      <w:r>
-        <w:rPr>
-          <w:lang w:eastAsia="en-GB"/>
-        </w:rPr>
-        <w:t xml:space="preserve"> process</w:t>
-      </w:r>
-      <w:r>
-        <w:rPr>
-          <w:lang w:eastAsia="en-GB"/>
-        </w:rPr>
-        <w:t>es</w:t>
-      </w:r>
-      <w:r>
-        <w:rPr>
-          <w:lang w:eastAsia="en-GB"/>
-        </w:rPr>
-        <w:t>.</w:t>
-      </w:r>
-      <w:r>
-        <w:rPr>
-          <w:lang w:eastAsia="en-GB"/>
-        </w:rPr>
-        <w:t xml:space="preserve"> You can view the </w:t>
-      </w:r>
-      <w:r>
-        <w:rPr>
-          <w:lang w:eastAsia="en-GB"/>
-        </w:rPr>
-        <w:t>source code</w:t>
-      </w:r>
-      <w:r>
-        <w:rPr>
-          <w:lang w:eastAsia="en-GB"/>
-        </w:rPr>
-        <w:t xml:space="preserve"> and my commits</w:t>
-      </w:r>
-      <w:r>
-        <w:rPr>
-          <w:lang w:eastAsia="en-GB"/>
-        </w:rPr>
-        <w:t xml:space="preserve"> at this </w:t>
-      </w:r>
-      <w:r>
-        <w:rPr>
           <w:lang w:eastAsia="en-GB"/>
         </w:rPr>
         <w:t>GitHub</w:t>
+      </w:r>
+      <w:r>
+        <w:rPr>
+          <w:lang w:eastAsia="en-GB"/>
+        </w:rPr>
+        <w:t xml:space="preserve"> repository</w:t>
       </w:r>
       <w:r>
         <w:rPr>
@@ -1098,12 +1100,6 @@
         <w:rPr>
           <w:lang w:eastAsia="en-GB"/>
         </w:rPr>
-        <w:t xml:space="preserve">more </w:t>
-      </w:r>
-      <w:r>
-        <w:rPr>
-          <w:lang w:eastAsia="en-GB"/>
-        </w:rPr>
         <w:t xml:space="preserve">complex </w:t>
       </w:r>
       <w:r>
@@ -1152,7 +1148,13 @@
         <w:rPr>
           <w:lang w:eastAsia="en-GB"/>
         </w:rPr>
-        <w:t xml:space="preserve"> using older versions of Scrapy</w:t>
+        <w:t xml:space="preserve"> using old</w:t>
+      </w:r>
+      <w:r>
+        <w:rPr>
+          <w:lang w:eastAsia="en-GB"/>
+        </w:rPr>
+        <w:t xml:space="preserve"> versions of Scrapy</w:t>
       </w:r>
       <w:r>
         <w:rPr>
@@ -1170,19 +1172,19 @@
         <w:rPr>
           <w:lang w:eastAsia="en-GB"/>
         </w:rPr>
-        <w:t xml:space="preserve"> since</w:t>
-      </w:r>
-      <w:r>
-        <w:rPr>
-          <w:lang w:eastAsia="en-GB"/>
-        </w:rPr>
         <w:t xml:space="preserve"> </w:t>
       </w:r>
       <w:r>
         <w:rPr>
           <w:lang w:eastAsia="en-GB"/>
         </w:rPr>
-        <w:t>changed drastically.</w:t>
+        <w:t>changed drastically</w:t>
+      </w:r>
+      <w:r>
+        <w:rPr>
+          <w:lang w:eastAsia="en-GB"/>
+        </w:rPr>
+        <w:t>.</w:t>
       </w:r>
     </w:p>
     <w:p>
@@ -1310,13 +1312,13 @@
         <w:rPr>
           <w:lang w:eastAsia="en-GB"/>
         </w:rPr>
-        <w:t>,</w:t>
-      </w:r>
-      <w:r>
-        <w:rPr>
-          <w:lang w:eastAsia="en-GB"/>
-        </w:rPr>
-        <w:t xml:space="preserve"> but</w:t>
+        <w:t xml:space="preserve"> </w:t>
+      </w:r>
+      <w:r>
+        <w:rPr>
+          <w:lang w:eastAsia="en-GB"/>
+        </w:rPr>
+        <w:t>but</w:t>
       </w:r>
       <w:r>
         <w:rPr>
@@ -1593,6 +1595,12 @@
         <w:lastRenderedPageBreak/>
         <w:t>Next Step</w:t>
       </w:r>
+      <w:r>
+        <w:rPr>
+          <w:lang w:val="en-US"/>
+        </w:rPr>
+        <w:t>s</w:t>
+      </w:r>
       <w:bookmarkStart w:id="0" w:name="_GoBack"/>
       <w:bookmarkEnd w:id="0"/>
     </w:p>
@@ -1827,7 +1835,7 @@
           <w:color w:val="000000"/>
           <w:lang w:val="en-US"/>
         </w:rPr>
-        <w:t>Controlling on the</w:t>
+        <w:t>Controlling</w:t>
       </w:r>
       <w:r>
         <w:rPr>
@@ -1835,7 +1843,7 @@
           <w:color w:val="000000"/>
           <w:lang w:val="en-US"/>
         </w:rPr>
-        <w:t xml:space="preserve"> </w:t>
+        <w:t xml:space="preserve"> the</w:t>
       </w:r>
       <w:r>
         <w:rPr>
@@ -1843,7 +1851,7 @@
           <w:color w:val="000000"/>
           <w:lang w:val="en-US"/>
         </w:rPr>
-        <w:t>numbe</w:t>
+        <w:t xml:space="preserve"> </w:t>
       </w:r>
       <w:r>
         <w:rPr>
@@ -1851,7 +1859,7 @@
           <w:color w:val="000000"/>
           <w:lang w:val="en-US"/>
         </w:rPr>
-        <w:t xml:space="preserve">r of crawlers and CPU resource for </w:t>
+        <w:t>numbe</w:t>
       </w:r>
       <w:r>
         <w:rPr>
@@ -1859,7 +1867,15 @@
           <w:color w:val="000000"/>
           <w:lang w:val="en-US"/>
         </w:rPr>
-        <w:t>each user</w:t>
+        <w:t xml:space="preserve">r of crawlers and CPU resource for </w:t>
+      </w:r>
+      <w:r>
+        <w:rPr>
+          <w:rFonts w:ascii="Calibri" w:eastAsia="Calibri" w:hAnsi="Calibri" w:cs="Calibri"/>
+          <w:color w:val="000000"/>
+          <w:lang w:val="en-US"/>
+        </w:rPr>
+        <w:t>each client</w:t>
       </w:r>
     </w:p>
     <w:p>
@@ -1903,7 +1919,23 @@
           <w:color w:val="000000"/>
           <w:lang w:val="en-US"/>
         </w:rPr>
-        <w:t>Auto detection of structured data based on user input</w:t>
+        <w:t xml:space="preserve">Auto detection of structured data based on </w:t>
+      </w:r>
+      <w:r>
+        <w:rPr>
+          <w:rFonts w:ascii="Calibri" w:eastAsia="Calibri" w:hAnsi="Calibri" w:cs="Calibri"/>
+          <w:color w:val="000000"/>
+          <w:lang w:val="en-US"/>
+        </w:rPr>
+        <w:t>client</w:t>
+      </w:r>
+      <w:r>
+        <w:rPr>
+          <w:rFonts w:ascii="Calibri" w:eastAsia="Calibri" w:hAnsi="Calibri" w:cs="Calibri"/>
+          <w:color w:val="000000"/>
+          <w:lang w:val="en-US"/>
+        </w:rPr>
+        <w:t xml:space="preserve"> input</w:t>
       </w:r>
     </w:p>
     <w:sectPr>
@@ -5128,7 +5160,7 @@
 </file>
 
 <file path=customXml/itemProps1.xml><?xml version="1.0" encoding="utf-8"?>
-<ds:datastoreItem xmlns:ds="http://schemas.openxmlformats.org/officeDocument/2006/customXml" ds:itemID="{16A28146-448E-4D90-91C1-DEBFA138DAC8}">
+<ds:datastoreItem xmlns:ds="http://schemas.openxmlformats.org/officeDocument/2006/customXml" ds:itemID="{DC8C3DD5-1E90-4696-9CCC-E3FAA1D7B482}">
   <ds:schemaRefs>
     <ds:schemaRef ds:uri="http://schemas.openxmlformats.org/officeDocument/2006/bibliography"/>
   </ds:schemaRefs>

</xml_diff>

<commit_message>
Edited progress report to version 3
</commit_message>
<xml_diff>
--- a/docs/FYP Progress Report.docx
+++ b/docs/FYP Progress Report.docx
@@ -111,7 +111,7 @@
         <w:t xml:space="preserve"> </w:t>
       </w:r>
       <w:r>
-        <w:t>manage</w:t>
+        <w:t>extract</w:t>
       </w:r>
       <w:r>
         <w:t xml:space="preserve"> and monitor the crawler while it</w:t>
@@ -386,14 +386,16 @@
         <w:rPr>
           <w:lang w:eastAsia="en-GB"/>
         </w:rPr>
-        <w:t xml:space="preserve">monitor and </w:t>
-      </w:r>
-      <w:r>
-        <w:rPr>
-          <w:lang w:eastAsia="en-GB"/>
-        </w:rPr>
-        <w:t>manage</w:t>
-      </w:r>
+        <w:t>monit</w:t>
+      </w:r>
+      <w:r>
+        <w:rPr>
+          <w:lang w:eastAsia="en-GB"/>
+        </w:rPr>
+        <w:t>or</w:t>
+      </w:r>
+      <w:bookmarkStart w:id="0" w:name="_GoBack"/>
+      <w:bookmarkEnd w:id="0"/>
       <w:r>
         <w:rPr>
           <w:lang w:eastAsia="en-GB"/>
@@ -1601,8 +1603,6 @@
         </w:rPr>
         <w:t>s</w:t>
       </w:r>
-      <w:bookmarkStart w:id="0" w:name="_GoBack"/>
-      <w:bookmarkEnd w:id="0"/>
     </w:p>
     <w:p>
       <w:pPr>
@@ -5160,7 +5160,7 @@
 </file>
 
 <file path=customXml/itemProps1.xml><?xml version="1.0" encoding="utf-8"?>
-<ds:datastoreItem xmlns:ds="http://schemas.openxmlformats.org/officeDocument/2006/customXml" ds:itemID="{DC8C3DD5-1E90-4696-9CCC-E3FAA1D7B482}">
+<ds:datastoreItem xmlns:ds="http://schemas.openxmlformats.org/officeDocument/2006/customXml" ds:itemID="{9D91D28D-2E66-4446-94A9-4F8BDC955437}">
   <ds:schemaRefs>
     <ds:schemaRef ds:uri="http://schemas.openxmlformats.org/officeDocument/2006/bibliography"/>
   </ds:schemaRefs>

</xml_diff>